<commit_message>
changing the way to read last line
</commit_message>
<xml_diff>
--- a/log-extraction-mcqdb/write-up-on-procedure.docx
+++ b/log-extraction-mcqdb/write-up-on-procedure.docx
@@ -232,14 +232,7 @@
           <w:sz w:val="24"/>
           <w:szCs w:val="24"/>
         </w:rPr>
-        <w:t xml:space="preserve">  as</w:t>
-      </w:r>
-      <w:r>
-        <w:rPr>
-          <w:sz w:val="24"/>
-          <w:szCs w:val="24"/>
-        </w:rPr>
-        <w:t xml:space="preserve"> specified in the problem statement</w:t>
+        <w:t xml:space="preserve">  as specified in the problem statement</w:t>
       </w:r>
     </w:p>
     <w:p>
@@ -483,6 +476,13 @@
         </w:rPr>
         <w:t>Leveraged the concept of parallel stream so as to enable the use of CPU cores for fast processing</w:t>
       </w:r>
+      <w:r>
+        <w:rPr>
+          <w:sz w:val="24"/>
+          <w:szCs w:val="24"/>
+        </w:rPr>
+        <w:t xml:space="preserve"> – Number of threads are configured to be as the number of available processors (avoids the overhead in switching threads)</w:t>
+      </w:r>
     </w:p>
     <w:p>
       <w:pPr>
@@ -546,6 +546,29 @@
         </w:rPr>
         <w:t>Only the first line and last line of each file are considered for filtering. (Filter based on the log file starting and ending timestamps and comparing with the required period)</w:t>
       </w:r>
+      <w:r>
+        <w:rPr>
+          <w:sz w:val="24"/>
+          <w:szCs w:val="24"/>
+        </w:rPr>
+        <w:t xml:space="preserve"> – Using </w:t>
+      </w:r>
+      <w:proofErr w:type="spellStart"/>
+      <w:r>
+        <w:rPr>
+          <w:sz w:val="24"/>
+          <w:szCs w:val="24"/>
+        </w:rPr>
+        <w:t>RandomAccessFile</w:t>
+      </w:r>
+      <w:proofErr w:type="spellEnd"/>
+      <w:r>
+        <w:rPr>
+          <w:sz w:val="24"/>
+          <w:szCs w:val="24"/>
+        </w:rPr>
+        <w:t>, without traversing through the file, we directly read the last line</w:t>
+      </w:r>
     </w:p>
     <w:p>
       <w:pPr>
@@ -663,7 +686,16 @@
           <w:sz w:val="24"/>
           <w:szCs w:val="24"/>
         </w:rPr>
-        <w:t>Once the timestamp of the current log line goes beyond the “</w:t>
+        <w:t>Once the timestamp of the current log line goes be</w:t>
+      </w:r>
+      <w:bookmarkStart w:id="0" w:name="_GoBack"/>
+      <w:bookmarkEnd w:id="0"/>
+      <w:r>
+        <w:rPr>
+          <w:sz w:val="24"/>
+          <w:szCs w:val="24"/>
+        </w:rPr>
+        <w:t>yond the “</w:t>
       </w:r>
       <w:proofErr w:type="spellStart"/>
       <w:r>
@@ -770,6 +802,7 @@
           <w:sz w:val="24"/>
           <w:szCs w:val="24"/>
         </w:rPr>
+        <w:lastRenderedPageBreak/>
         <w:t xml:space="preserve">If we want to avoid this, we may convert List of files into </w:t>
       </w:r>
       <w:r>
@@ -802,8 +835,6 @@
         </w:rPr>
         <w:t>”.</w:t>
       </w:r>
-      <w:bookmarkStart w:id="0" w:name="_GoBack"/>
-      <w:bookmarkEnd w:id="0"/>
     </w:p>
     <w:sectPr>
       <w:pgSz w:w="12240" w:h="15840"/>

</xml_diff>